<commit_message>
gelesen und ein paar text fehler korrigiert
</commit_message>
<xml_diff>
--- a/Homework_Neuroinformatic/Assignment 3/Assignment_3.docx
+++ b/Homework_Neuroinformatic/Assignment 3/Assignment_3.docx
@@ -180,7 +180,19 @@
         <w:rPr>
           <w:lang w:val="en-US"/>
         </w:rPr>
-        <w:t>And finale go to the research paper in that RMSE is used.</w:t>
+        <w:t>And final</w:t>
+      </w:r>
+      <w:r>
+        <w:rPr>
+          <w:lang w:val="en-US"/>
+        </w:rPr>
+        <w:t>ly</w:t>
+      </w:r>
+      <w:r>
+        <w:rPr>
+          <w:lang w:val="en-US"/>
+        </w:rPr>
+        <w:t xml:space="preserve"> go to the research paper in that RMSE is used.</w:t>
       </w:r>
     </w:p>
     <w:p>
@@ -336,7 +348,7 @@
           <w:noProof/>
         </w:rPr>
         <w:drawing>
-          <wp:inline distT="0" distB="0" distL="0" distR="0" wp14:anchorId="00B3616E" wp14:editId="22E07F59">
+          <wp:inline distT="0" distB="0" distL="0" distR="0" wp14:anchorId="00B3616E" wp14:editId="651759D3">
             <wp:extent cx="5760720" cy="2456180"/>
             <wp:effectExtent l="0" t="0" r="11430" b="1270"/>
             <wp:docPr id="1" name="Diagramm 1">
@@ -1534,21 +1546,7 @@
         <w:rPr>
           <w:lang w:val="en-US"/>
         </w:rPr>
-        <w:t xml:space="preserve"> Just keep in mind, that both algorithms are trying to predict the buckling load and that those </w:t>
-      </w:r>
-      <w:proofErr w:type="gramStart"/>
-      <w:r>
-        <w:rPr>
-          <w:lang w:val="en-US"/>
-        </w:rPr>
-        <w:t>estimators</w:t>
-      </w:r>
-      <w:proofErr w:type="gramEnd"/>
-      <w:r>
-        <w:rPr>
-          <w:lang w:val="en-US"/>
-        </w:rPr>
-        <w:t xml:space="preserve"> performance is validated by</w:t>
+        <w:t xml:space="preserve"> Just keep in mind, that both algorithms are trying to predict the buckling load and that those estimators performance is validated by</w:t>
       </w:r>
       <w:r>
         <w:rPr>
@@ -1907,6 +1905,7 @@
       <w:r>
         <w:rPr>
           <w:noProof/>
+          <w:lang w:val="en-GB"/>
         </w:rPr>
         <w:t xml:space="preserve"> </w:t>
       </w:r>
@@ -2358,21 +2357,7 @@
         <w:rPr>
           <w:lang w:val="en-US"/>
         </w:rPr>
-        <w:t xml:space="preserve">To sum things up, the paper uses results of 57 buckling force trials, in which the </w:t>
-      </w:r>
-      <w:proofErr w:type="gramStart"/>
-      <w:r>
-        <w:rPr>
-          <w:lang w:val="en-US"/>
-        </w:rPr>
-        <w:t>above mentioned</w:t>
-      </w:r>
-      <w:proofErr w:type="gramEnd"/>
-      <w:r>
-        <w:rPr>
-          <w:lang w:val="en-US"/>
-        </w:rPr>
-        <w:t xml:space="preserve"> input variables of the steel columns are variated. The output of each trial is the buckling capacity of a column with the chosen input parameters. This dataset, split in training </w:t>
+        <w:t xml:space="preserve">To sum things up, the paper uses results of 57 buckling force trials, in which the above mentioned input variables of the steel columns are variated. The output of each trial is the buckling capacity of a column with the chosen input parameters. This dataset, split in training </w:t>
       </w:r>
       <w:r>
         <w:rPr>
@@ -3086,19 +3071,7 @@
           <w:lang w:val="en-US"/>
         </w:rPr>
         <w:lastRenderedPageBreak/>
-        <w:t xml:space="preserve">Test </w:t>
-      </w:r>
-      <w:r>
-        <w:rPr>
-          <w:lang w:val="en-US"/>
-        </w:rPr>
-        <w:t>dataset</w:t>
-      </w:r>
-      <w:r>
-        <w:rPr>
-          <w:lang w:val="en-US"/>
-        </w:rPr>
-        <w:t>:</w:t>
+        <w:t>Test dataset:</w:t>
       </w:r>
     </w:p>
     <w:tbl>
@@ -3479,7 +3452,7 @@
         </w:rPr>
         <w:t xml:space="preserve">[1] </w:t>
       </w:r>
-      <w:hyperlink r:id="rId17" w:history="1">
+      <w:hyperlink r:id="rId17" w:anchor=":~:text=Im%20Schnitt%20wiegen%20die%20in,d%C3%BCrfte%20sich%20das%20Gewicht%20erh%C3%B6hen.&amp;text=Nach%20Einsch%C3%A4tzung%20von%20ANP%20Management,in%20Europa%20immer%20weiter%20zu" w:history="1">
         <w:r>
           <w:rPr>
             <w:rStyle w:val="Hyperlink"/>
@@ -4707,6 +4680,32 @@
                   <c:y val="-5.5985310522844419E-3"/>
                 </c:manualLayout>
               </c:layout>
+              <c:tx>
+                <c:rich>
+                  <a:bodyPr rot="0" spcFirstLastPara="1" vertOverflow="ellipsis" vert="horz" wrap="square" anchor="ctr" anchorCtr="1"/>
+                  <a:lstStyle/>
+                  <a:p>
+                    <a:pPr>
+                      <a:defRPr sz="1200" b="1" i="0" u="none" strike="noStrike" kern="1200" baseline="0">
+                        <a:solidFill>
+                          <a:schemeClr val="tx1">
+                            <a:lumMod val="65000"/>
+                            <a:lumOff val="35000"/>
+                          </a:schemeClr>
+                        </a:solidFill>
+                        <a:latin typeface="+mn-lt"/>
+                        <a:ea typeface="+mn-ea"/>
+                        <a:cs typeface="+mn-cs"/>
+                      </a:defRPr>
+                    </a:pPr>
+                    <a:r>
+                      <a:rPr lang="en-US" baseline="0"/>
+                      <a:t>y = 0.9928x + 0.0397</a:t>
+                    </a:r>
+                    <a:endParaRPr lang="en-US"/>
+                  </a:p>
+                </c:rich>
+              </c:tx>
               <c:numFmt formatCode="General" sourceLinked="0"/>
               <c:spPr>
                 <a:noFill/>

</xml_diff>